<commit_message>
last maybe the final
</commit_message>
<xml_diff>
--- a/习概预题库2.docx
+++ b/习概预题库2.docx
@@ -5300,6 +5300,56 @@
           <w:sz w:val="22"/>
         </w:rPr>
         <w:t>前期刺激政策消化期√</w:t>
+      </w:r>
+    </w:p>
+    <w:p>
+      <w:pPr>
+        <w:pStyle w:val="Title"/>
+      </w:pPr>
+      <w:r>
+        <w:rPr>
+          <w:color w:val="000000"/>
+          <w:sz w:val="22"/>
+        </w:rPr>
+        <w:br/>
+        <w:t>【第九章】全面推进依法治国涉及很多方面，在实际工作中必须有一个总揽全局、牵引各方的总抓手， 这个总抓手就是（）</w:t>
+        <w:br/>
+      </w:r>
+    </w:p>
+    <w:p>
+      <w:r>
+        <w:rPr>
+          <w:color w:val="FF0000"/>
+          <w:sz w:val="22"/>
+        </w:rPr>
+        <w:t>建设中国特色社会主义法治体系√</w:t>
+      </w:r>
+    </w:p>
+    <w:p>
+      <w:r>
+        <w:rPr>
+          <w:color w:val="000000"/>
+          <w:sz w:val="22"/>
+        </w:rPr>
+        <w:t>坚持党的全面领导</w:t>
+      </w:r>
+    </w:p>
+    <w:p>
+      <w:r>
+        <w:rPr>
+          <w:color w:val="000000"/>
+          <w:sz w:val="22"/>
+        </w:rPr>
+        <w:t>坚持以人民为中心</w:t>
+      </w:r>
+    </w:p>
+    <w:p>
+      <w:r>
+        <w:rPr>
+          <w:color w:val="000000"/>
+          <w:sz w:val="22"/>
+        </w:rPr>
+        <w:t>建设法治中国</w:t>
       </w:r>
     </w:p>
     <w:sectPr>

</xml_diff>